<commit_message>
increased transparency – prompt changes
</commit_message>
<xml_diff>
--- a/documents/CompanyXX.docx
+++ b/documents/CompanyXX.docx
@@ -11,13 +11,8 @@
         <w:t>Title</w:t>
       </w:r>
       <w:r>
-        <w:t xml:space="preserve">: Tender Submission by </w:t>
-      </w:r>
-      <w:proofErr w:type="spellStart"/>
-      <w:r>
-        <w:t>CompanyXX</w:t>
-      </w:r>
-      <w:proofErr w:type="spellEnd"/>
+        <w:t>: Tender Submission by CompanyXX</w:t>
+      </w:r>
     </w:p>
     <w:p>
       <w:pPr>
@@ -35,13 +30,8 @@
       </w:r>
     </w:p>
     <w:p>
-      <w:proofErr w:type="spellStart"/>
-      <w:r>
-        <w:t>CompanyXX</w:t>
-      </w:r>
-      <w:proofErr w:type="spellEnd"/>
-      <w:r>
-        <w:t xml:space="preserve"> is pleased to submit this tender in response to the provided requirements. Our team brings extensive expertise and a commitment to excellence.</w:t>
+      <w:r>
+        <w:t>CompanyXX is pleased to submit this tender in response to the provided requirements. Our team brings extensive expertise and a commitment to excellence.</w:t>
       </w:r>
     </w:p>
     <w:p>
@@ -60,14 +50,12 @@
       </w:r>
     </w:p>
     <w:p>
-      <w:proofErr w:type="spellStart"/>
       <w:r>
         <w:t>CompanyXX</w:t>
       </w:r>
       <w:r>
         <w:t>’s</w:t>
       </w:r>
-      <w:proofErr w:type="spellEnd"/>
       <w:r>
         <w:t xml:space="preserve"> technical team consists of certified professionals with over 10 years of experience in delivering high-quality projects. We are confident in our ability to meet all specified requirements.</w:t>
       </w:r>
@@ -89,7 +77,16 @@
     </w:p>
     <w:p>
       <w:r>
-        <w:t>The project will be delivered in four phases over 12 months. A detailed Gantt chart is included.</w:t>
+        <w:t xml:space="preserve">The project will be delivered in four phases over 12 months. A detailed </w:t>
+      </w:r>
+      <w:r>
+        <w:t xml:space="preserve">schedule </w:t>
+      </w:r>
+      <w:r>
+        <w:t>is included.</w:t>
+      </w:r>
+      <w:r>
+        <w:t xml:space="preserve">  The schedule is dependent on the availability of staff</w:t>
       </w:r>
     </w:p>
     <w:p>
@@ -113,6 +110,11 @@
       </w:r>
     </w:p>
     <w:p/>
+    <w:p>
+      <w:r>
+        <w:t>Please send any questions to:</w:t>
+      </w:r>
+    </w:p>
     <w:p>
       <w:r>
         <w:t>Andrew Dilley</w:t>
@@ -1559,7 +1561,7 @@
 </file>
 
 <file path=customXml/itemProps1.xml><?xml version="1.0" encoding="utf-8"?>
-<ds:datastoreItem xmlns:ds="http://schemas.openxmlformats.org/officeDocument/2006/customXml" ds:itemID="{9219F2F8-5D5C-4D4D-B024-0A91368E35C8}">
+<ds:datastoreItem xmlns:ds="http://schemas.openxmlformats.org/officeDocument/2006/customXml" ds:itemID="{99983FBD-E8E6-497D-9BD1-044467BE93C4}">
   <ds:schemaRefs>
     <ds:schemaRef ds:uri="http://www.w3.org/2001/XMLSchema"/>
   </ds:schemaRefs>

</xml_diff>

<commit_message>
redaction of company name
</commit_message>
<xml_diff>
--- a/documents/CompanyXX.docx
+++ b/documents/CompanyXX.docx
@@ -57,7 +57,13 @@
         <w:t>’s</w:t>
       </w:r>
       <w:r>
-        <w:t xml:space="preserve"> technical team consists of certified professionals with over 10 years of experience in delivering high-quality projects. We are confident in our ability to meet all specified requirements.</w:t>
+        <w:t xml:space="preserve"> technical team consists of certified professionals with over </w:t>
+      </w:r>
+      <w:r>
+        <w:t>2</w:t>
+      </w:r>
+      <w:r>
+        <w:t xml:space="preserve"> years of experience in delivering high-quality projects. We are confident in our ability to meet all specified requirements.</w:t>
       </w:r>
     </w:p>
     <w:p>
@@ -1561,7 +1567,7 @@
 </file>
 
 <file path=customXml/itemProps1.xml><?xml version="1.0" encoding="utf-8"?>
-<ds:datastoreItem xmlns:ds="http://schemas.openxmlformats.org/officeDocument/2006/customXml" ds:itemID="{99983FBD-E8E6-497D-9BD1-044467BE93C4}">
+<ds:datastoreItem xmlns:ds="http://schemas.openxmlformats.org/officeDocument/2006/customXml" ds:itemID="{8FC94B1B-E47A-41CF-BB12-A66AE6A0C041}">
   <ds:schemaRefs>
     <ds:schemaRef ds:uri="http://www.w3.org/2001/XMLSchema"/>
   </ds:schemaRefs>

</xml_diff>